<commit_message>
Added that meeting 1's meeting minutes were written by Rahul Kumar
</commit_message>
<xml_diff>
--- a/Meeting 1 minutes.docx
+++ b/Meeting 1 minutes.docx
@@ -25,16 +25,31 @@
     </w:p>
     <w:p>
       <w:r>
-        <w:t>Jordan Hohepa</w:t>
-      </w:r>
+        <w:t xml:space="preserve">Jordan </w:t>
+      </w:r>
+      <w:proofErr w:type="spellStart"/>
+      <w:r>
+        <w:t>Hohepa</w:t>
+      </w:r>
+      <w:proofErr w:type="spellEnd"/>
       <w:r>
         <w:br/>
-        <w:t>Devon Ahmu</w:t>
-      </w:r>
+        <w:t xml:space="preserve">Devon </w:t>
+      </w:r>
+      <w:proofErr w:type="spellStart"/>
+      <w:r>
+        <w:t>Ahmu</w:t>
+      </w:r>
+      <w:proofErr w:type="spellEnd"/>
       <w:r>
         <w:br/>
-        <w:t>Simon DuPrez</w:t>
-      </w:r>
+        <w:t xml:space="preserve">Simon </w:t>
+      </w:r>
+      <w:proofErr w:type="spellStart"/>
+      <w:r>
+        <w:t>DuPrez</w:t>
+      </w:r>
+      <w:proofErr w:type="spellEnd"/>
       <w:r>
         <w:br/>
         <w:t>Ben Brown</w:t>
@@ -46,16 +61,34 @@
     </w:p>
     <w:p>
       <w:r>
-        <w:t>Milos Ivanovic</w:t>
-      </w:r>
+        <w:t xml:space="preserve">Milos </w:t>
+      </w:r>
+      <w:proofErr w:type="spellStart"/>
+      <w:r>
+        <w:t>Ivanovic</w:t>
+      </w:r>
+      <w:proofErr w:type="spellEnd"/>
       <w:r>
         <w:br/>
-        <w:t>Jimmy Barwell-Smith</w:t>
-      </w:r>
-    </w:p>
-    <w:p>
-      <w:r>
-        <w:t>Jak Tan</w:t>
+        <w:t xml:space="preserve">Jimmy </w:t>
+      </w:r>
+      <w:proofErr w:type="spellStart"/>
+      <w:r>
+        <w:t>Barwell</w:t>
+      </w:r>
+      <w:proofErr w:type="spellEnd"/>
+      <w:r>
+        <w:t>-Smith</w:t>
+      </w:r>
+    </w:p>
+    <w:p>
+      <w:proofErr w:type="spellStart"/>
+      <w:r>
+        <w:t>Jak</w:t>
+      </w:r>
+      <w:proofErr w:type="spellEnd"/>
+      <w:r>
+        <w:t xml:space="preserve"> Tan</w:t>
       </w:r>
     </w:p>
     <w:p>
@@ -75,7 +108,15 @@
         </w:numPr>
       </w:pPr>
       <w:r>
-        <w:t>Discussed what we will present at first presentation: Our github is set up, wiki’s set, started discussing ROS, aim to do project plan and have a overall project design by next week</w:t>
+        <w:t xml:space="preserve">Discussed what we will present at first presentation: Our </w:t>
+      </w:r>
+      <w:proofErr w:type="spellStart"/>
+      <w:r>
+        <w:t>github</w:t>
+      </w:r>
+      <w:proofErr w:type="spellEnd"/>
+      <w:r>
+        <w:t xml:space="preserve"> is set up, wiki’s set, started discussing ROS, aim to do project plan and have a overall project design by next week</w:t>
       </w:r>
     </w:p>
     <w:p>
@@ -99,7 +140,23 @@
         </w:numPr>
       </w:pPr>
       <w:r>
-        <w:t>Use github for all files (no google drive) to track usage of files</w:t>
+        <w:t xml:space="preserve">Use </w:t>
+      </w:r>
+      <w:proofErr w:type="spellStart"/>
+      <w:r>
+        <w:t>github</w:t>
+      </w:r>
+      <w:proofErr w:type="spellEnd"/>
+      <w:r>
+        <w:t xml:space="preserve"> for all files (no </w:t>
+      </w:r>
+      <w:proofErr w:type="spellStart"/>
+      <w:r>
+        <w:t>google</w:t>
+      </w:r>
+      <w:proofErr w:type="spellEnd"/>
+      <w:r>
+        <w:t xml:space="preserve"> drive) to track usage of files</w:t>
       </w:r>
     </w:p>
     <w:p>
@@ -134,8 +191,6 @@
       <w:r>
         <w:t xml:space="preserve"> so we can start system design soon</w:t>
       </w:r>
-      <w:bookmarkStart w:id="0" w:name="_GoBack"/>
-      <w:bookmarkEnd w:id="0"/>
     </w:p>
     <w:p>
       <w:pPr>
@@ -249,8 +304,13 @@
           <w:numId w:val="3"/>
         </w:numPr>
       </w:pPr>
-      <w:r>
-        <w:t>Visitors robot (may be a type and the rest are subtypes), doctors robot, nurse robot, acquaintance robot (used for friends and relatives robots)</w:t>
+      <w:proofErr w:type="gramStart"/>
+      <w:r>
+        <w:t>Visitors</w:t>
+      </w:r>
+      <w:proofErr w:type="gramEnd"/>
+      <w:r>
+        <w:t xml:space="preserve"> robot (may be a type and the rest are subtypes), doctors robot, nurse robot, acquaintance robot (used for friends and relatives robots)</w:t>
       </w:r>
       <w:r>
         <w:t>.</w:t>
@@ -381,8 +441,13 @@
           <w:numId w:val="4"/>
         </w:numPr>
       </w:pPr>
-      <w:r>
-        <w:t xml:space="preserve">Jak – Companionship </w:t>
+      <w:proofErr w:type="spellStart"/>
+      <w:r>
+        <w:t>Jak</w:t>
+      </w:r>
+      <w:proofErr w:type="spellEnd"/>
+      <w:r>
+        <w:t xml:space="preserve"> – Companionship </w:t>
       </w:r>
     </w:p>
     <w:p>
@@ -452,6 +517,13 @@
       </w:r>
     </w:p>
     <w:p/>
+    <w:p>
+      <w:r>
+        <w:t>Minutes written by Rahul Kumar</w:t>
+      </w:r>
+      <w:bookmarkStart w:id="0" w:name="_GoBack"/>
+      <w:bookmarkEnd w:id="0"/>
+    </w:p>
     <w:sectPr>
       <w:pgSz w:w="11900" w:h="16840"/>
       <w:pgMar w:top="1440" w:right="1800" w:bottom="1440" w:left="1800" w:header="708" w:footer="708" w:gutter="0"/>

</xml_diff>